<commit_message>
rapport intermediaire version 5
</commit_message>
<xml_diff>
--- a/VersionsRendu/Rapport Intermediaire Version5.docx
+++ b/VersionsRendu/Rapport Intermediaire Version5.docx
@@ -46,7 +46,15 @@
         <w:jc w:val="center"/>
       </w:pPr>
       <w:r>
-        <w:t xml:space="preserve">Projet Genie Logiciel </w:t>
+        <w:t xml:space="preserve">Projet </w:t>
+      </w:r>
+      <w:proofErr w:type="spellStart"/>
+      <w:r>
+        <w:t>Genie</w:t>
+      </w:r>
+      <w:proofErr w:type="spellEnd"/>
+      <w:r>
+        <w:t xml:space="preserve"> Logiciel </w:t>
       </w:r>
     </w:p>
     <w:p/>
@@ -55,9 +63,11 @@
         <w:pStyle w:val="Titre"/>
         <w:jc w:val="center"/>
       </w:pPr>
+      <w:proofErr w:type="spellStart"/>
       <w:r>
         <w:t>OTrain</w:t>
       </w:r>
+      <w:proofErr w:type="spellEnd"/>
     </w:p>
     <w:p/>
     <w:p>
@@ -73,7 +83,31 @@
         <w:jc w:val="center"/>
       </w:pPr>
       <w:r>
-        <w:t>Allemand Adrien, Amrani Kamil, Guidoux Vincent, Krug Loyse</w:t>
+        <w:t xml:space="preserve">Allemand Adrien, </w:t>
+      </w:r>
+      <w:proofErr w:type="spellStart"/>
+      <w:r>
+        <w:t>Amrani</w:t>
+      </w:r>
+      <w:proofErr w:type="spellEnd"/>
+      <w:r>
+        <w:t xml:space="preserve"> </w:t>
+      </w:r>
+      <w:proofErr w:type="spellStart"/>
+      <w:r>
+        <w:t>Kamil</w:t>
+      </w:r>
+      <w:proofErr w:type="spellEnd"/>
+      <w:r>
+        <w:t xml:space="preserve">, </w:t>
+      </w:r>
+      <w:proofErr w:type="spellStart"/>
+      <w:r>
+        <w:t>Guidoux</w:t>
+      </w:r>
+      <w:proofErr w:type="spellEnd"/>
+      <w:r>
+        <w:t xml:space="preserve"> Vincent, Krug Loyse</w:t>
       </w:r>
     </w:p>
     <w:p/>
@@ -4425,8 +4459,13 @@
     </w:p>
     <w:p/>
     <w:p>
-      <w:r>
-        <w:t>OTrain consiste en un jeu de gestion de</w:t>
+      <w:proofErr w:type="spellStart"/>
+      <w:r>
+        <w:t>OTrain</w:t>
+      </w:r>
+      <w:proofErr w:type="spellEnd"/>
+      <w:r>
+        <w:t xml:space="preserve"> consiste en un jeu de gestion de</w:t>
       </w:r>
       <w:r>
         <w:t xml:space="preserve"> train</w:t>
@@ -4453,16 +4492,26 @@
       <w:bookmarkEnd w:id="2"/>
     </w:p>
     <w:p>
-      <w:r>
-        <w:t>OTrain se veut un jeu à interface graphique simple</w:t>
+      <w:proofErr w:type="spellStart"/>
+      <w:r>
+        <w:t>OTrain</w:t>
+      </w:r>
+      <w:proofErr w:type="spellEnd"/>
+      <w:r>
+        <w:t xml:space="preserve"> se veut un jeu à interface graphique simple</w:t>
       </w:r>
       <w:r>
         <w:t xml:space="preserve"> (O Game like), genre tableau de bord, avec des boutons d’action, du texte et d’éventuelles images illustratives.  </w:t>
       </w:r>
     </w:p>
     <w:p>
-      <w:r>
-        <w:t xml:space="preserve">le joueur pourra lancer des commandes qui auront une influence sur ses ressources et son usine. Ses actions pourront faire partie d’une des catégories suivantes : déplacement du train vers une autre gare, extraction de ressource, fabrication d’objets, commerce avec d’autres joueurs. </w:t>
+      <w:proofErr w:type="gramStart"/>
+      <w:r>
+        <w:t>le</w:t>
+      </w:r>
+      <w:proofErr w:type="gramEnd"/>
+      <w:r>
+        <w:t xml:space="preserve"> joueur pourra lancer des commandes qui auront une influence sur ses ressources et son usine. Ses actions pourront faire partie d’une des catégories suivantes : déplacement du train vers une autre gare, extraction de ressource, fabrication d’objets, commerce avec d’autres joueurs. </w:t>
       </w:r>
     </w:p>
     <w:p>
@@ -4501,7 +4550,15 @@
         <w:t>e</w:t>
       </w:r>
       <w:r>
-        <w:t xml:space="preserve"> ressource est minée sur un certaine durée et le joueur peut voir dans la durée sa quantité de minerais augmenter.</w:t>
+        <w:t xml:space="preserve"> ressource est minée sur </w:t>
+      </w:r>
+      <w:proofErr w:type="gramStart"/>
+      <w:r>
+        <w:t>un certaine durée</w:t>
+      </w:r>
+      <w:proofErr w:type="gramEnd"/>
+      <w:r>
+        <w:t xml:space="preserve"> et le joueur peut voir dans la durée sa quantité de minerais augmenter.</w:t>
       </w:r>
     </w:p>
     <w:p>
@@ -4566,7 +4623,15 @@
     </w:p>
     <w:p>
       <w:r>
-        <w:t>Le jeu se passe dans un univers pseudo-infini et ainsi ne connait ni niveaux, ni fin, l’ « objectif »</w:t>
+        <w:t xml:space="preserve">Le jeu se passe dans un univers pseudo-infini et ainsi ne connait ni niveaux, ni fin, </w:t>
+      </w:r>
+      <w:proofErr w:type="gramStart"/>
+      <w:r>
+        <w:t>l’ «</w:t>
+      </w:r>
+      <w:proofErr w:type="gramEnd"/>
+      <w:r>
+        <w:t> objectif »</w:t>
       </w:r>
       <w:r>
         <w:t xml:space="preserve"> étant d’enrichir son train et l’améliorer sans cesses. </w:t>
@@ -4574,8 +4639,13 @@
     </w:p>
     <w:p>
       <w:r>
-        <w:t>L’idée de OTrain</w:t>
-      </w:r>
+        <w:t xml:space="preserve">L’idée de </w:t>
+      </w:r>
+      <w:proofErr w:type="spellStart"/>
+      <w:r>
+        <w:t>OTrain</w:t>
+      </w:r>
+      <w:proofErr w:type="spellEnd"/>
       <w:r>
         <w:t xml:space="preserve"> est de favoriser la collaboration, ainsi </w:t>
       </w:r>
@@ -4731,7 +4801,15 @@
         <w:t xml:space="preserve">Des fabrications d’objets en plusieurs étapes. Un objet complexe demande la fabrication de petits objets au préalable. Si un joueur lance la production d’un objet complexe, c’est tout son processus de production qui est lancé (du clou à la loco). Le joueur pourrait alors demander un arrêt de fabrication </w:t>
       </w:r>
       <w:r>
-        <w:t>et conserve les objets déjà créés et les ressources pas encore utilisées. (Système Factorio like)</w:t>
+        <w:t xml:space="preserve">et conserve les objets déjà créés et les ressources pas encore utilisées. (Système </w:t>
+      </w:r>
+      <w:proofErr w:type="spellStart"/>
+      <w:r>
+        <w:t>Factorio</w:t>
+      </w:r>
+      <w:proofErr w:type="spellEnd"/>
+      <w:r>
+        <w:t xml:space="preserve"> like)</w:t>
       </w:r>
     </w:p>
     <w:p>
@@ -4766,9 +4844,14 @@
         <w:pStyle w:val="Titre2"/>
       </w:pPr>
       <w:bookmarkStart w:id="10" w:name="_Toc512852527"/>
+      <w:proofErr w:type="spellStart"/>
       <w:r>
         <w:lastRenderedPageBreak/>
-        <w:t>Mockup de l’interface utilisateur</w:t>
+        <w:t>Mockup</w:t>
+      </w:r>
+      <w:proofErr w:type="spellEnd"/>
+      <w:r>
+        <w:t xml:space="preserve"> de l’interface utilisateur</w:t>
       </w:r>
       <w:bookmarkEnd w:id="10"/>
     </w:p>
@@ -5207,7 +5290,15 @@
         <w:t>Le joueur</w:t>
       </w:r>
       <w:r>
-        <w:t xml:space="preserve"> va sur la page de sign up </w:t>
+        <w:t xml:space="preserve"> va sur la page de </w:t>
+      </w:r>
+      <w:proofErr w:type="spellStart"/>
+      <w:r>
+        <w:t>sign</w:t>
+      </w:r>
+      <w:proofErr w:type="spellEnd"/>
+      <w:r>
+        <w:t xml:space="preserve"> up </w:t>
       </w:r>
     </w:p>
     <w:p>
@@ -5945,9 +6036,14 @@
         <w:pStyle w:val="Titre1"/>
       </w:pPr>
       <w:bookmarkStart w:id="24" w:name="_Toc512852541"/>
+      <w:proofErr w:type="spellStart"/>
       <w:r>
         <w:lastRenderedPageBreak/>
-        <w:t>Schema des cas d’utilisation</w:t>
+        <w:t>Schema</w:t>
+      </w:r>
+      <w:proofErr w:type="spellEnd"/>
+      <w:r>
+        <w:t xml:space="preserve"> des cas d’utilisation</w:t>
       </w:r>
       <w:bookmarkEnd w:id="24"/>
     </w:p>
@@ -6064,7 +6160,15 @@
       </w:pPr>
       <w:bookmarkStart w:id="29" w:name="_Toc512852546"/>
       <w:r>
-        <w:t>Lancement et arret du jeu</w:t>
+        <w:t xml:space="preserve">Lancement et </w:t>
+      </w:r>
+      <w:proofErr w:type="spellStart"/>
+      <w:r>
+        <w:t>arret</w:t>
+      </w:r>
+      <w:proofErr w:type="spellEnd"/>
+      <w:r>
+        <w:t xml:space="preserve"> du jeu</w:t>
       </w:r>
       <w:bookmarkEnd w:id="29"/>
       <w:r>
@@ -6268,8 +6372,20 @@
                 <w:color w:val="000000"/>
                 <w:lang w:eastAsia="fr-CH"/>
               </w:rPr>
-              <w:t>Server Answer</w:t>
-            </w:r>
+              <w:t xml:space="preserve">Server </w:t>
+            </w:r>
+            <w:proofErr w:type="spellStart"/>
+            <w:r>
+              <w:rPr>
+                <w:rFonts w:ascii="Calibri" w:eastAsia="Times New Roman" w:hAnsi="Calibri" w:cs="Calibri"/>
+                <w:b/>
+                <w:bCs/>
+                <w:color w:val="000000"/>
+                <w:lang w:eastAsia="fr-CH"/>
+              </w:rPr>
+              <w:t>Answer</w:t>
+            </w:r>
+            <w:proofErr w:type="spellEnd"/>
           </w:p>
         </w:tc>
         <w:tc>
@@ -6708,8 +6824,18 @@
                 <w:color w:val="000000"/>
                 <w:lang w:eastAsia="fr-CH"/>
               </w:rPr>
-              <w:t>Une liste de gare Jsonifiées</w:t>
-            </w:r>
+              <w:t xml:space="preserve">Une liste de gare </w:t>
+            </w:r>
+            <w:proofErr w:type="spellStart"/>
+            <w:r>
+              <w:rPr>
+                <w:rFonts w:ascii="Calibri" w:eastAsia="Times New Roman" w:hAnsi="Calibri" w:cs="Calibri"/>
+                <w:color w:val="000000"/>
+                <w:lang w:eastAsia="fr-CH"/>
+              </w:rPr>
+              <w:t>Jsonifiées</w:t>
+            </w:r>
+            <w:proofErr w:type="spellEnd"/>
           </w:p>
         </w:tc>
       </w:tr>
@@ -7038,7 +7164,25 @@
                 <w:color w:val="000000"/>
                 <w:lang w:eastAsia="fr-CH"/>
               </w:rPr>
-              <w:t>Si la demande est valide, le serveur initie le déplacement et réponds SUCCESS, sinon il réponds FAILURE</w:t>
+              <w:t xml:space="preserve">Si la demande est valide, le serveur initie le déplacement et réponds SUCCESS, sinon il </w:t>
+            </w:r>
+            <w:proofErr w:type="gramStart"/>
+            <w:r>
+              <w:rPr>
+                <w:rFonts w:ascii="Calibri" w:eastAsia="Times New Roman" w:hAnsi="Calibri" w:cs="Calibri"/>
+                <w:color w:val="000000"/>
+                <w:lang w:eastAsia="fr-CH"/>
+              </w:rPr>
+              <w:t>réponds</w:t>
+            </w:r>
+            <w:proofErr w:type="gramEnd"/>
+            <w:r>
+              <w:rPr>
+                <w:rFonts w:ascii="Calibri" w:eastAsia="Times New Roman" w:hAnsi="Calibri" w:cs="Calibri"/>
+                <w:color w:val="000000"/>
+                <w:lang w:eastAsia="fr-CH"/>
+              </w:rPr>
+              <w:t xml:space="preserve"> FAILURE</w:t>
             </w:r>
           </w:p>
         </w:tc>
@@ -7445,7 +7589,45 @@
                 <w:color w:val="000000"/>
                 <w:lang w:eastAsia="fr-CH"/>
               </w:rPr>
-              <w:t>Si le train est a une gare sans etre partis</w:t>
+              <w:t xml:space="preserve">Si le train est </w:t>
+            </w:r>
+            <w:proofErr w:type="spellStart"/>
+            <w:proofErr w:type="gramStart"/>
+            <w:r>
+              <w:rPr>
+                <w:rFonts w:ascii="Calibri" w:eastAsia="Times New Roman" w:hAnsi="Calibri" w:cs="Calibri"/>
+                <w:color w:val="000000"/>
+                <w:lang w:eastAsia="fr-CH"/>
+              </w:rPr>
+              <w:t>a</w:t>
+            </w:r>
+            <w:proofErr w:type="spellEnd"/>
+            <w:proofErr w:type="gramEnd"/>
+            <w:r>
+              <w:rPr>
+                <w:rFonts w:ascii="Calibri" w:eastAsia="Times New Roman" w:hAnsi="Calibri" w:cs="Calibri"/>
+                <w:color w:val="000000"/>
+                <w:lang w:eastAsia="fr-CH"/>
+              </w:rPr>
+              <w:t xml:space="preserve"> une gare sans </w:t>
+            </w:r>
+            <w:proofErr w:type="spellStart"/>
+            <w:r>
+              <w:rPr>
+                <w:rFonts w:ascii="Calibri" w:eastAsia="Times New Roman" w:hAnsi="Calibri" w:cs="Calibri"/>
+                <w:color w:val="000000"/>
+                <w:lang w:eastAsia="fr-CH"/>
+              </w:rPr>
+              <w:t>etre</w:t>
+            </w:r>
+            <w:proofErr w:type="spellEnd"/>
+            <w:r>
+              <w:rPr>
+                <w:rFonts w:ascii="Calibri" w:eastAsia="Times New Roman" w:hAnsi="Calibri" w:cs="Calibri"/>
+                <w:color w:val="000000"/>
+                <w:lang w:eastAsia="fr-CH"/>
+              </w:rPr>
+              <w:t xml:space="preserve"> partis</w:t>
             </w:r>
           </w:p>
         </w:tc>
@@ -7583,13 +7765,23 @@
                 <w:lang w:eastAsia="fr-CH"/>
               </w:rPr>
             </w:pPr>
-            <w:r>
-              <w:rPr>
-                <w:rFonts w:ascii="Calibri" w:eastAsia="Times New Roman" w:hAnsi="Calibri" w:cs="Calibri"/>
-                <w:color w:val="000000"/>
-                <w:lang w:eastAsia="fr-CH"/>
-              </w:rPr>
-              <w:t xml:space="preserve">la gare ou il est </w:t>
+            <w:proofErr w:type="gramStart"/>
+            <w:r>
+              <w:rPr>
+                <w:rFonts w:ascii="Calibri" w:eastAsia="Times New Roman" w:hAnsi="Calibri" w:cs="Calibri"/>
+                <w:color w:val="000000"/>
+                <w:lang w:eastAsia="fr-CH"/>
+              </w:rPr>
+              <w:t>la</w:t>
+            </w:r>
+            <w:proofErr w:type="gramEnd"/>
+            <w:r>
+              <w:rPr>
+                <w:rFonts w:ascii="Calibri" w:eastAsia="Times New Roman" w:hAnsi="Calibri" w:cs="Calibri"/>
+                <w:color w:val="000000"/>
+                <w:lang w:eastAsia="fr-CH"/>
+              </w:rPr>
+              <w:t xml:space="preserve"> gare ou il est </w:t>
             </w:r>
           </w:p>
         </w:tc>
@@ -7727,13 +7919,23 @@
                 <w:lang w:eastAsia="fr-CH"/>
               </w:rPr>
             </w:pPr>
-            <w:r>
-              <w:rPr>
-                <w:rFonts w:ascii="Calibri" w:eastAsia="Times New Roman" w:hAnsi="Calibri" w:cs="Calibri"/>
-                <w:color w:val="000000"/>
-                <w:lang w:eastAsia="fr-CH"/>
-              </w:rPr>
-              <w:t>si le train est en route</w:t>
+            <w:proofErr w:type="gramStart"/>
+            <w:r>
+              <w:rPr>
+                <w:rFonts w:ascii="Calibri" w:eastAsia="Times New Roman" w:hAnsi="Calibri" w:cs="Calibri"/>
+                <w:color w:val="000000"/>
+                <w:lang w:eastAsia="fr-CH"/>
+              </w:rPr>
+              <w:t>si</w:t>
+            </w:r>
+            <w:proofErr w:type="gramEnd"/>
+            <w:r>
+              <w:rPr>
+                <w:rFonts w:ascii="Calibri" w:eastAsia="Times New Roman" w:hAnsi="Calibri" w:cs="Calibri"/>
+                <w:color w:val="000000"/>
+                <w:lang w:eastAsia="fr-CH"/>
+              </w:rPr>
+              <w:t xml:space="preserve"> le train est en route</w:t>
             </w:r>
           </w:p>
         </w:tc>
@@ -7845,7 +8047,25 @@
                 <w:color w:val="000000"/>
                 <w:lang w:eastAsia="fr-CH"/>
               </w:rPr>
-              <w:t>&lt;temps restant en secondes&gt;</w:t>
+              <w:t>&lt;</w:t>
+            </w:r>
+            <w:proofErr w:type="gramStart"/>
+            <w:r>
+              <w:rPr>
+                <w:rFonts w:ascii="Calibri" w:eastAsia="Times New Roman" w:hAnsi="Calibri" w:cs="Calibri"/>
+                <w:color w:val="000000"/>
+                <w:lang w:eastAsia="fr-CH"/>
+              </w:rPr>
+              <w:t>temps</w:t>
+            </w:r>
+            <w:proofErr w:type="gramEnd"/>
+            <w:r>
+              <w:rPr>
+                <w:rFonts w:ascii="Calibri" w:eastAsia="Times New Roman" w:hAnsi="Calibri" w:cs="Calibri"/>
+                <w:color w:val="000000"/>
+                <w:lang w:eastAsia="fr-CH"/>
+              </w:rPr>
+              <w:t xml:space="preserve"> restant en secondes&gt;</w:t>
             </w:r>
           </w:p>
         </w:tc>
@@ -7871,13 +8091,23 @@
                 <w:lang w:eastAsia="fr-CH"/>
               </w:rPr>
             </w:pPr>
-            <w:r>
-              <w:rPr>
-                <w:rFonts w:ascii="Calibri" w:eastAsia="Times New Roman" w:hAnsi="Calibri" w:cs="Calibri"/>
-                <w:color w:val="000000"/>
-                <w:lang w:eastAsia="fr-CH"/>
-              </w:rPr>
-              <w:t>le temps avant l'arrivée</w:t>
+            <w:proofErr w:type="gramStart"/>
+            <w:r>
+              <w:rPr>
+                <w:rFonts w:ascii="Calibri" w:eastAsia="Times New Roman" w:hAnsi="Calibri" w:cs="Calibri"/>
+                <w:color w:val="000000"/>
+                <w:lang w:eastAsia="fr-CH"/>
+              </w:rPr>
+              <w:t>le</w:t>
+            </w:r>
+            <w:proofErr w:type="gramEnd"/>
+            <w:r>
+              <w:rPr>
+                <w:rFonts w:ascii="Calibri" w:eastAsia="Times New Roman" w:hAnsi="Calibri" w:cs="Calibri"/>
+                <w:color w:val="000000"/>
+                <w:lang w:eastAsia="fr-CH"/>
+              </w:rPr>
+              <w:t xml:space="preserve"> temps avant l'arrivée</w:t>
             </w:r>
           </w:p>
         </w:tc>
@@ -8021,7 +8251,27 @@
                 <w:color w:val="000000"/>
                 <w:lang w:eastAsia="fr-CH"/>
               </w:rPr>
-              <w:t>Si le train est arrivé a destination après un déplacement</w:t>
+              <w:t xml:space="preserve">Si le train est arrivé </w:t>
+            </w:r>
+            <w:proofErr w:type="spellStart"/>
+            <w:proofErr w:type="gramStart"/>
+            <w:r>
+              <w:rPr>
+                <w:rFonts w:ascii="Calibri" w:eastAsia="Times New Roman" w:hAnsi="Calibri" w:cs="Calibri"/>
+                <w:color w:val="000000"/>
+                <w:lang w:eastAsia="fr-CH"/>
+              </w:rPr>
+              <w:t>a</w:t>
+            </w:r>
+            <w:proofErr w:type="spellEnd"/>
+            <w:proofErr w:type="gramEnd"/>
+            <w:r>
+              <w:rPr>
+                <w:rFonts w:ascii="Calibri" w:eastAsia="Times New Roman" w:hAnsi="Calibri" w:cs="Calibri"/>
+                <w:color w:val="000000"/>
+                <w:lang w:eastAsia="fr-CH"/>
+              </w:rPr>
+              <w:t xml:space="preserve"> destination après un déplacement</w:t>
             </w:r>
           </w:p>
         </w:tc>
@@ -8133,7 +8383,25 @@
                 <w:color w:val="000000"/>
                 <w:lang w:eastAsia="fr-CH"/>
               </w:rPr>
-              <w:t>JSON&lt;Evenement&gt;</w:t>
+              <w:t>JSON&lt;</w:t>
+            </w:r>
+            <w:proofErr w:type="spellStart"/>
+            <w:r>
+              <w:rPr>
+                <w:rFonts w:ascii="Calibri" w:eastAsia="Times New Roman" w:hAnsi="Calibri" w:cs="Calibri"/>
+                <w:color w:val="000000"/>
+                <w:lang w:eastAsia="fr-CH"/>
+              </w:rPr>
+              <w:t>Evenement</w:t>
+            </w:r>
+            <w:proofErr w:type="spellEnd"/>
+            <w:r>
+              <w:rPr>
+                <w:rFonts w:ascii="Calibri" w:eastAsia="Times New Roman" w:hAnsi="Calibri" w:cs="Calibri"/>
+                <w:color w:val="000000"/>
+                <w:lang w:eastAsia="fr-CH"/>
+              </w:rPr>
+              <w:t>&gt;</w:t>
             </w:r>
           </w:p>
         </w:tc>
@@ -8467,13 +8735,23 @@
                 <w:lang w:eastAsia="fr-CH"/>
               </w:rPr>
             </w:pPr>
-            <w:r>
-              <w:rPr>
-                <w:rFonts w:ascii="Calibri" w:eastAsia="Times New Roman" w:hAnsi="Calibri" w:cs="Calibri"/>
-                <w:color w:val="000000"/>
-                <w:lang w:eastAsia="fr-CH"/>
-              </w:rPr>
-              <w:t>l'offre en question</w:t>
+            <w:proofErr w:type="gramStart"/>
+            <w:r>
+              <w:rPr>
+                <w:rFonts w:ascii="Calibri" w:eastAsia="Times New Roman" w:hAnsi="Calibri" w:cs="Calibri"/>
+                <w:color w:val="000000"/>
+                <w:lang w:eastAsia="fr-CH"/>
+              </w:rPr>
+              <w:t>l'offre</w:t>
+            </w:r>
+            <w:proofErr w:type="gramEnd"/>
+            <w:r>
+              <w:rPr>
+                <w:rFonts w:ascii="Calibri" w:eastAsia="Times New Roman" w:hAnsi="Calibri" w:cs="Calibri"/>
+                <w:color w:val="000000"/>
+                <w:lang w:eastAsia="fr-CH"/>
+              </w:rPr>
+              <w:t xml:space="preserve"> en question</w:t>
             </w:r>
           </w:p>
         </w:tc>
@@ -8720,7 +8998,25 @@
                 <w:color w:val="000000"/>
                 <w:lang w:eastAsia="fr-CH"/>
               </w:rPr>
-              <w:t>Si la demande est valide, le serveur initie le placement de l'offre et réponds SUCCESS, sinon il réponds FAILURE</w:t>
+              <w:t xml:space="preserve">Si la demande est valide, le serveur initie le placement de l'offre et réponds SUCCESS, sinon il </w:t>
+            </w:r>
+            <w:proofErr w:type="gramStart"/>
+            <w:r>
+              <w:rPr>
+                <w:rFonts w:ascii="Calibri" w:eastAsia="Times New Roman" w:hAnsi="Calibri" w:cs="Calibri"/>
+                <w:color w:val="000000"/>
+                <w:lang w:eastAsia="fr-CH"/>
+              </w:rPr>
+              <w:t>réponds</w:t>
+            </w:r>
+            <w:proofErr w:type="gramEnd"/>
+            <w:r>
+              <w:rPr>
+                <w:rFonts w:ascii="Calibri" w:eastAsia="Times New Roman" w:hAnsi="Calibri" w:cs="Calibri"/>
+                <w:color w:val="000000"/>
+                <w:lang w:eastAsia="fr-CH"/>
+              </w:rPr>
+              <w:t xml:space="preserve"> FAILURE</w:t>
             </w:r>
           </w:p>
         </w:tc>
@@ -9127,13 +9423,23 @@
                 <w:lang w:eastAsia="fr-CH"/>
               </w:rPr>
             </w:pPr>
-            <w:r>
-              <w:rPr>
-                <w:rFonts w:ascii="Calibri" w:eastAsia="Times New Roman" w:hAnsi="Calibri" w:cs="Calibri"/>
-                <w:color w:val="000000"/>
-                <w:lang w:eastAsia="fr-CH"/>
-              </w:rPr>
-              <w:t>retourne la liste des offres</w:t>
+            <w:proofErr w:type="gramStart"/>
+            <w:r>
+              <w:rPr>
+                <w:rFonts w:ascii="Calibri" w:eastAsia="Times New Roman" w:hAnsi="Calibri" w:cs="Calibri"/>
+                <w:color w:val="000000"/>
+                <w:lang w:eastAsia="fr-CH"/>
+              </w:rPr>
+              <w:t>retourne</w:t>
+            </w:r>
+            <w:proofErr w:type="gramEnd"/>
+            <w:r>
+              <w:rPr>
+                <w:rFonts w:ascii="Calibri" w:eastAsia="Times New Roman" w:hAnsi="Calibri" w:cs="Calibri"/>
+                <w:color w:val="000000"/>
+                <w:lang w:eastAsia="fr-CH"/>
+              </w:rPr>
+              <w:t xml:space="preserve"> la liste des offres</w:t>
             </w:r>
           </w:p>
         </w:tc>
@@ -9206,7 +9512,27 @@
                 <w:color w:val="000000"/>
                 <w:lang w:eastAsia="fr-CH"/>
               </w:rPr>
-              <w:t>Choisir une offre a acheter</w:t>
+              <w:t xml:space="preserve">Choisir une offre </w:t>
+            </w:r>
+            <w:proofErr w:type="spellStart"/>
+            <w:proofErr w:type="gramStart"/>
+            <w:r>
+              <w:rPr>
+                <w:rFonts w:ascii="Calibri" w:eastAsia="Times New Roman" w:hAnsi="Calibri" w:cs="Calibri"/>
+                <w:color w:val="000000"/>
+                <w:lang w:eastAsia="fr-CH"/>
+              </w:rPr>
+              <w:t>a</w:t>
+            </w:r>
+            <w:proofErr w:type="spellEnd"/>
+            <w:proofErr w:type="gramEnd"/>
+            <w:r>
+              <w:rPr>
+                <w:rFonts w:ascii="Calibri" w:eastAsia="Times New Roman" w:hAnsi="Calibri" w:cs="Calibri"/>
+                <w:color w:val="000000"/>
+                <w:lang w:eastAsia="fr-CH"/>
+              </w:rPr>
+              <w:t xml:space="preserve"> acheter</w:t>
             </w:r>
           </w:p>
         </w:tc>
@@ -9477,7 +9803,25 @@
                 <w:color w:val="000000"/>
                 <w:lang w:eastAsia="fr-CH"/>
               </w:rPr>
-              <w:t>Si la demande est valide, le serveur transfert les ressources et réponds SUCCESS, sinon il réponds FAILURE</w:t>
+              <w:t xml:space="preserve">Si la demande est valide, le serveur transfert les ressources et réponds SUCCESS, sinon il </w:t>
+            </w:r>
+            <w:proofErr w:type="gramStart"/>
+            <w:r>
+              <w:rPr>
+                <w:rFonts w:ascii="Calibri" w:eastAsia="Times New Roman" w:hAnsi="Calibri" w:cs="Calibri"/>
+                <w:color w:val="000000"/>
+                <w:lang w:eastAsia="fr-CH"/>
+              </w:rPr>
+              <w:t>réponds</w:t>
+            </w:r>
+            <w:proofErr w:type="gramEnd"/>
+            <w:r>
+              <w:rPr>
+                <w:rFonts w:ascii="Calibri" w:eastAsia="Times New Roman" w:hAnsi="Calibri" w:cs="Calibri"/>
+                <w:color w:val="000000"/>
+                <w:lang w:eastAsia="fr-CH"/>
+              </w:rPr>
+              <w:t xml:space="preserve"> FAILURE</w:t>
             </w:r>
           </w:p>
         </w:tc>
@@ -9887,13 +10231,23 @@
                 <w:lang w:eastAsia="fr-CH"/>
               </w:rPr>
             </w:pPr>
-            <w:r>
-              <w:rPr>
-                <w:rFonts w:ascii="Calibri" w:eastAsia="Times New Roman" w:hAnsi="Calibri" w:cs="Calibri"/>
-                <w:color w:val="000000"/>
-                <w:lang w:eastAsia="fr-CH"/>
-              </w:rPr>
-              <w:t>retourne la liste des offres</w:t>
+            <w:proofErr w:type="gramStart"/>
+            <w:r>
+              <w:rPr>
+                <w:rFonts w:ascii="Calibri" w:eastAsia="Times New Roman" w:hAnsi="Calibri" w:cs="Calibri"/>
+                <w:color w:val="000000"/>
+                <w:lang w:eastAsia="fr-CH"/>
+              </w:rPr>
+              <w:t>retourne</w:t>
+            </w:r>
+            <w:proofErr w:type="gramEnd"/>
+            <w:r>
+              <w:rPr>
+                <w:rFonts w:ascii="Calibri" w:eastAsia="Times New Roman" w:hAnsi="Calibri" w:cs="Calibri"/>
+                <w:color w:val="000000"/>
+                <w:lang w:eastAsia="fr-CH"/>
+              </w:rPr>
+              <w:t xml:space="preserve"> la liste des offres</w:t>
             </w:r>
           </w:p>
         </w:tc>
@@ -10199,13 +10553,23 @@
                 <w:lang w:eastAsia="fr-CH"/>
               </w:rPr>
             </w:pPr>
-            <w:r>
-              <w:rPr>
-                <w:rFonts w:ascii="Calibri" w:eastAsia="Times New Roman" w:hAnsi="Calibri" w:cs="Calibri"/>
-                <w:color w:val="000000"/>
-                <w:lang w:eastAsia="fr-CH"/>
-              </w:rPr>
-              <w:t>la ressource qu'on désire miner</w:t>
+            <w:proofErr w:type="gramStart"/>
+            <w:r>
+              <w:rPr>
+                <w:rFonts w:ascii="Calibri" w:eastAsia="Times New Roman" w:hAnsi="Calibri" w:cs="Calibri"/>
+                <w:color w:val="000000"/>
+                <w:lang w:eastAsia="fr-CH"/>
+              </w:rPr>
+              <w:t>la</w:t>
+            </w:r>
+            <w:proofErr w:type="gramEnd"/>
+            <w:r>
+              <w:rPr>
+                <w:rFonts w:ascii="Calibri" w:eastAsia="Times New Roman" w:hAnsi="Calibri" w:cs="Calibri"/>
+                <w:color w:val="000000"/>
+                <w:lang w:eastAsia="fr-CH"/>
+              </w:rPr>
+              <w:t xml:space="preserve"> ressource qu'on désire miner</w:t>
             </w:r>
           </w:p>
         </w:tc>
@@ -10238,7 +10602,25 @@
                 <w:color w:val="000000"/>
                 <w:lang w:eastAsia="fr-CH"/>
               </w:rPr>
-              <w:t>&lt;id ressource&gt;</w:t>
+              <w:t>&lt;</w:t>
+            </w:r>
+            <w:proofErr w:type="gramStart"/>
+            <w:r>
+              <w:rPr>
+                <w:rFonts w:ascii="Calibri" w:eastAsia="Times New Roman" w:hAnsi="Calibri" w:cs="Calibri"/>
+                <w:color w:val="000000"/>
+                <w:lang w:eastAsia="fr-CH"/>
+              </w:rPr>
+              <w:t>id</w:t>
+            </w:r>
+            <w:proofErr w:type="gramEnd"/>
+            <w:r>
+              <w:rPr>
+                <w:rFonts w:ascii="Calibri" w:eastAsia="Times New Roman" w:hAnsi="Calibri" w:cs="Calibri"/>
+                <w:color w:val="000000"/>
+                <w:lang w:eastAsia="fr-CH"/>
+              </w:rPr>
+              <w:t xml:space="preserve"> ressource&gt;</w:t>
             </w:r>
           </w:p>
         </w:tc>
@@ -10452,13 +10834,23 @@
                 <w:lang w:eastAsia="fr-CH"/>
               </w:rPr>
             </w:pPr>
-            <w:r>
-              <w:rPr>
-                <w:rFonts w:ascii="Calibri" w:eastAsia="Times New Roman" w:hAnsi="Calibri" w:cs="Calibri"/>
-                <w:color w:val="000000"/>
-                <w:lang w:eastAsia="fr-CH"/>
-              </w:rPr>
-              <w:t>Reponse que le minage a pu être lancé</w:t>
+            <w:proofErr w:type="spellStart"/>
+            <w:r>
+              <w:rPr>
+                <w:rFonts w:ascii="Calibri" w:eastAsia="Times New Roman" w:hAnsi="Calibri" w:cs="Calibri"/>
+                <w:color w:val="000000"/>
+                <w:lang w:eastAsia="fr-CH"/>
+              </w:rPr>
+              <w:t>Reponse</w:t>
+            </w:r>
+            <w:proofErr w:type="spellEnd"/>
+            <w:r>
+              <w:rPr>
+                <w:rFonts w:ascii="Calibri" w:eastAsia="Times New Roman" w:hAnsi="Calibri" w:cs="Calibri"/>
+                <w:color w:val="000000"/>
+                <w:lang w:eastAsia="fr-CH"/>
+              </w:rPr>
+              <w:t xml:space="preserve"> que le minage a pu être lancé</w:t>
             </w:r>
           </w:p>
         </w:tc>
@@ -10523,13 +10915,23 @@
                 <w:lang w:eastAsia="fr-CH"/>
               </w:rPr>
             </w:pPr>
-            <w:r>
-              <w:rPr>
-                <w:rFonts w:ascii="Calibri" w:eastAsia="Times New Roman" w:hAnsi="Calibri" w:cs="Calibri"/>
-                <w:color w:val="000000"/>
-                <w:lang w:eastAsia="fr-CH"/>
-              </w:rPr>
-              <w:t>demande d'arrêter le minage</w:t>
+            <w:proofErr w:type="gramStart"/>
+            <w:r>
+              <w:rPr>
+                <w:rFonts w:ascii="Calibri" w:eastAsia="Times New Roman" w:hAnsi="Calibri" w:cs="Calibri"/>
+                <w:color w:val="000000"/>
+                <w:lang w:eastAsia="fr-CH"/>
+              </w:rPr>
+              <w:t>demande</w:t>
+            </w:r>
+            <w:proofErr w:type="gramEnd"/>
+            <w:r>
+              <w:rPr>
+                <w:rFonts w:ascii="Calibri" w:eastAsia="Times New Roman" w:hAnsi="Calibri" w:cs="Calibri"/>
+                <w:color w:val="000000"/>
+                <w:lang w:eastAsia="fr-CH"/>
+              </w:rPr>
+              <w:t xml:space="preserve"> d'arrêter le minage</w:t>
             </w:r>
           </w:p>
         </w:tc>
@@ -10792,13 +11194,23 @@
                 <w:lang w:eastAsia="fr-CH"/>
               </w:rPr>
             </w:pPr>
-            <w:r>
-              <w:rPr>
-                <w:rFonts w:ascii="Calibri" w:eastAsia="Times New Roman" w:hAnsi="Calibri" w:cs="Calibri"/>
-                <w:color w:val="000000"/>
-                <w:lang w:eastAsia="fr-CH"/>
-              </w:rPr>
-              <w:t>Reponse que le minage a pu être arrêté</w:t>
+            <w:proofErr w:type="spellStart"/>
+            <w:r>
+              <w:rPr>
+                <w:rFonts w:ascii="Calibri" w:eastAsia="Times New Roman" w:hAnsi="Calibri" w:cs="Calibri"/>
+                <w:color w:val="000000"/>
+                <w:lang w:eastAsia="fr-CH"/>
+              </w:rPr>
+              <w:t>Reponse</w:t>
+            </w:r>
+            <w:proofErr w:type="spellEnd"/>
+            <w:r>
+              <w:rPr>
+                <w:rFonts w:ascii="Calibri" w:eastAsia="Times New Roman" w:hAnsi="Calibri" w:cs="Calibri"/>
+                <w:color w:val="000000"/>
+                <w:lang w:eastAsia="fr-CH"/>
+              </w:rPr>
+              <w:t xml:space="preserve"> que le minage a pu être arrêté</w:t>
             </w:r>
           </w:p>
         </w:tc>
@@ -12027,7 +12439,25 @@
                 <w:color w:val="000000"/>
                 <w:lang w:eastAsia="fr-CH"/>
               </w:rPr>
-              <w:t>Demande de connection authentifiée</w:t>
+              <w:t xml:space="preserve">Demande de </w:t>
+            </w:r>
+            <w:proofErr w:type="spellStart"/>
+            <w:r>
+              <w:rPr>
+                <w:rFonts w:ascii="Calibri" w:eastAsia="Times New Roman" w:hAnsi="Calibri" w:cs="Calibri"/>
+                <w:color w:val="000000"/>
+                <w:lang w:eastAsia="fr-CH"/>
+              </w:rPr>
+              <w:t>connection</w:t>
+            </w:r>
+            <w:proofErr w:type="spellEnd"/>
+            <w:r>
+              <w:rPr>
+                <w:rFonts w:ascii="Calibri" w:eastAsia="Times New Roman" w:hAnsi="Calibri" w:cs="Calibri"/>
+                <w:color w:val="000000"/>
+                <w:lang w:eastAsia="fr-CH"/>
+              </w:rPr>
+              <w:t xml:space="preserve"> authentifiée</w:t>
             </w:r>
           </w:p>
         </w:tc>
@@ -12296,7 +12726,25 @@
                 <w:color w:val="000000"/>
                 <w:lang w:eastAsia="fr-CH"/>
               </w:rPr>
-              <w:t>Retourne si la connection a fonctionné</w:t>
+              <w:t xml:space="preserve">Retourne si la </w:t>
+            </w:r>
+            <w:proofErr w:type="spellStart"/>
+            <w:r>
+              <w:rPr>
+                <w:rFonts w:ascii="Calibri" w:eastAsia="Times New Roman" w:hAnsi="Calibri" w:cs="Calibri"/>
+                <w:color w:val="000000"/>
+                <w:lang w:eastAsia="fr-CH"/>
+              </w:rPr>
+              <w:t>connection</w:t>
+            </w:r>
+            <w:proofErr w:type="spellEnd"/>
+            <w:r>
+              <w:rPr>
+                <w:rFonts w:ascii="Calibri" w:eastAsia="Times New Roman" w:hAnsi="Calibri" w:cs="Calibri"/>
+                <w:color w:val="000000"/>
+                <w:lang w:eastAsia="fr-CH"/>
+              </w:rPr>
+              <w:t xml:space="preserve"> a fonctionné</w:t>
             </w:r>
           </w:p>
         </w:tc>
@@ -12484,7 +12932,31 @@
         <w:t>Membres de l’équipe :</w:t>
       </w:r>
       <w:r>
-        <w:t xml:space="preserve">  Allemand Adrien, Amrani Kamil, Guidoux Vincent, Krug Loyse</w:t>
+        <w:t xml:space="preserve">  Allemand Adrien, </w:t>
+      </w:r>
+      <w:proofErr w:type="spellStart"/>
+      <w:r>
+        <w:t>Amrani</w:t>
+      </w:r>
+      <w:proofErr w:type="spellEnd"/>
+      <w:r>
+        <w:t xml:space="preserve"> </w:t>
+      </w:r>
+      <w:proofErr w:type="spellStart"/>
+      <w:r>
+        <w:t>Kamil</w:t>
+      </w:r>
+      <w:proofErr w:type="spellEnd"/>
+      <w:r>
+        <w:t xml:space="preserve">, </w:t>
+      </w:r>
+      <w:proofErr w:type="spellStart"/>
+      <w:r>
+        <w:t>Guidoux</w:t>
+      </w:r>
+      <w:proofErr w:type="spellEnd"/>
+      <w:r>
+        <w:t xml:space="preserve"> Vincent, Krug Loyse</w:t>
       </w:r>
     </w:p>
     <w:p/>
@@ -12496,22 +12968,54 @@
         <w:t>Scrum master :</w:t>
       </w:r>
       <w:r>
-        <w:t xml:space="preserve"> Kamil Amrani</w:t>
-      </w:r>
+        <w:t xml:space="preserve"> </w:t>
+      </w:r>
+      <w:proofErr w:type="spellStart"/>
+      <w:r>
+        <w:t>Kamil</w:t>
+      </w:r>
+      <w:proofErr w:type="spellEnd"/>
+      <w:r>
+        <w:t xml:space="preserve"> </w:t>
+      </w:r>
+      <w:proofErr w:type="spellStart"/>
+      <w:r>
+        <w:t>Amrani</w:t>
+      </w:r>
+      <w:proofErr w:type="spellEnd"/>
     </w:p>
     <w:p>
       <w:r>
         <w:rPr>
           <w:b/>
         </w:rPr>
-        <w:t>Project Owner :</w:t>
+        <w:t xml:space="preserve">Project </w:t>
+      </w:r>
+      <w:proofErr w:type="spellStart"/>
+      <w:r>
+        <w:rPr>
+          <w:b/>
+        </w:rPr>
+        <w:t>Owner</w:t>
+      </w:r>
+      <w:proofErr w:type="spellEnd"/>
+      <w:r>
+        <w:rPr>
+          <w:b/>
+        </w:rPr>
+        <w:t> :</w:t>
       </w:r>
       <w:r>
         <w:t xml:space="preserve"> </w:t>
       </w:r>
       <w:r>
-        <w:t>Vincent Guidoux</w:t>
-      </w:r>
+        <w:t xml:space="preserve">Vincent </w:t>
+      </w:r>
+      <w:proofErr w:type="spellStart"/>
+      <w:r>
+        <w:t>Guidoux</w:t>
+      </w:r>
+      <w:proofErr w:type="spellEnd"/>
     </w:p>
     <w:p>
       <w:r>
@@ -12524,7 +13028,31 @@
         <w:t xml:space="preserve"> </w:t>
       </w:r>
       <w:r>
-        <w:t>Allemand Adrien, Amrani Kamil, Guidoux Vincent, Krug Loyse</w:t>
+        <w:t xml:space="preserve">Allemand Adrien, </w:t>
+      </w:r>
+      <w:proofErr w:type="spellStart"/>
+      <w:r>
+        <w:t>Amrani</w:t>
+      </w:r>
+      <w:proofErr w:type="spellEnd"/>
+      <w:r>
+        <w:t xml:space="preserve"> </w:t>
+      </w:r>
+      <w:proofErr w:type="spellStart"/>
+      <w:r>
+        <w:t>Kamil</w:t>
+      </w:r>
+      <w:proofErr w:type="spellEnd"/>
+      <w:r>
+        <w:t xml:space="preserve">, </w:t>
+      </w:r>
+      <w:proofErr w:type="spellStart"/>
+      <w:r>
+        <w:t>Guidoux</w:t>
+      </w:r>
+      <w:proofErr w:type="spellEnd"/>
+      <w:r>
+        <w:t xml:space="preserve"> Vincent, Krug Loyse</w:t>
       </w:r>
     </w:p>
     <w:p>
@@ -12535,7 +13063,31 @@
         <w:t xml:space="preserve">Testeurs : </w:t>
       </w:r>
       <w:r>
-        <w:t>Allemand Adrien, Amrani Kamil, Guidoux Vincent, Krug Loyse</w:t>
+        <w:t xml:space="preserve">Allemand Adrien, </w:t>
+      </w:r>
+      <w:proofErr w:type="spellStart"/>
+      <w:r>
+        <w:t>Amrani</w:t>
+      </w:r>
+      <w:proofErr w:type="spellEnd"/>
+      <w:r>
+        <w:t xml:space="preserve"> </w:t>
+      </w:r>
+      <w:proofErr w:type="spellStart"/>
+      <w:r>
+        <w:t>Kamil</w:t>
+      </w:r>
+      <w:proofErr w:type="spellEnd"/>
+      <w:r>
+        <w:t xml:space="preserve">, </w:t>
+      </w:r>
+      <w:proofErr w:type="spellStart"/>
+      <w:r>
+        <w:t>Guidoux</w:t>
+      </w:r>
+      <w:proofErr w:type="spellEnd"/>
+      <w:r>
+        <w:t xml:space="preserve"> Vincent, Krug Loyse</w:t>
       </w:r>
     </w:p>
     <w:p>
@@ -12555,9 +13107,14 @@
         <w:pStyle w:val="Titre1"/>
       </w:pPr>
       <w:bookmarkStart w:id="34" w:name="_Toc512852551"/>
+      <w:proofErr w:type="spellStart"/>
       <w:r>
         <w:lastRenderedPageBreak/>
-        <w:t>Backlogs de produit</w:t>
+        <w:t>Backlogs</w:t>
+      </w:r>
+      <w:proofErr w:type="spellEnd"/>
+      <w:r>
+        <w:t xml:space="preserve"> de produit</w:t>
       </w:r>
       <w:bookmarkEnd w:id="34"/>
     </w:p>
@@ -12568,9 +13125,14 @@
       </w:pPr>
       <w:bookmarkStart w:id="35" w:name="_Toc512852552"/>
       <w:r>
-        <w:t>Stories IceScrum</w:t>
+        <w:t xml:space="preserve">Stories </w:t>
+      </w:r>
+      <w:proofErr w:type="spellStart"/>
+      <w:r>
+        <w:t>IceScrum</w:t>
       </w:r>
       <w:bookmarkEnd w:id="35"/>
+      <w:proofErr w:type="spellEnd"/>
     </w:p>
     <w:p/>
     <w:tbl>
@@ -12698,6 +13260,7 @@
                 <w:lang w:eastAsia="fr-CH"/>
               </w:rPr>
             </w:pPr>
+            <w:proofErr w:type="gramStart"/>
             <w:r>
               <w:rPr>
                 <w:rFonts w:ascii="Arial" w:eastAsia="Times New Roman" w:hAnsi="Arial" w:cs="Arial"/>
@@ -12710,6 +13273,7 @@
               </w:rPr>
               <w:t>description</w:t>
             </w:r>
+            <w:proofErr w:type="gramEnd"/>
           </w:p>
         </w:tc>
         <w:tc>
@@ -12736,6 +13300,7 @@
                 <w:lang w:eastAsia="fr-CH"/>
               </w:rPr>
             </w:pPr>
+            <w:proofErr w:type="gramStart"/>
             <w:r>
               <w:rPr>
                 <w:rFonts w:ascii="Arial" w:eastAsia="Times New Roman" w:hAnsi="Arial" w:cs="Arial"/>
@@ -12748,6 +13313,7 @@
               </w:rPr>
               <w:t>type</w:t>
             </w:r>
+            <w:proofErr w:type="gramEnd"/>
           </w:p>
         </w:tc>
       </w:tr>
@@ -13303,7 +13869,29 @@
                 <w:szCs w:val="20"/>
                 <w:lang w:eastAsia="fr-CH"/>
               </w:rPr>
-              <w:t>Le joueur déploie son materiel de minage et commence à extraire une ressource dans la gare où il se trouve. Son minage s'arrête quand la ressource est épuisée ou s'il a donné l'ordre d'arrêt</w:t>
+              <w:t xml:space="preserve">Le joueur déploie son </w:t>
+            </w:r>
+            <w:proofErr w:type="spellStart"/>
+            <w:r>
+              <w:rPr>
+                <w:rFonts w:ascii="Arial" w:eastAsia="Times New Roman" w:hAnsi="Arial" w:cs="Arial"/>
+                <w:color w:val="000000"/>
+                <w:sz w:val="20"/>
+                <w:szCs w:val="20"/>
+                <w:lang w:eastAsia="fr-CH"/>
+              </w:rPr>
+              <w:t>materiel</w:t>
+            </w:r>
+            <w:proofErr w:type="spellEnd"/>
+            <w:r>
+              <w:rPr>
+                <w:rFonts w:ascii="Arial" w:eastAsia="Times New Roman" w:hAnsi="Arial" w:cs="Arial"/>
+                <w:color w:val="000000"/>
+                <w:sz w:val="20"/>
+                <w:szCs w:val="20"/>
+                <w:lang w:eastAsia="fr-CH"/>
+              </w:rPr>
+              <w:t xml:space="preserve"> de minage et commence à extraire une ressource dans la gare où il se trouve. Son minage s'arrête quand la ressource est épuisée ou s'il a donné l'ordre d'arrêt</w:t>
             </w:r>
           </w:p>
         </w:tc>
@@ -13881,6 +14469,7 @@
                 <w:lang w:eastAsia="fr-CH"/>
               </w:rPr>
             </w:pPr>
+            <w:proofErr w:type="gramStart"/>
             <w:r>
               <w:rPr>
                 <w:rFonts w:ascii="Arial" w:eastAsia="Times New Roman" w:hAnsi="Arial" w:cs="Arial"/>
@@ -13889,7 +14478,18 @@
                 <w:szCs w:val="20"/>
                 <w:lang w:eastAsia="fr-CH"/>
               </w:rPr>
-              <w:t>l'admin peut supprimer un gare du jeu</w:t>
+              <w:t>l'admin</w:t>
+            </w:r>
+            <w:proofErr w:type="gramEnd"/>
+            <w:r>
+              <w:rPr>
+                <w:rFonts w:ascii="Arial" w:eastAsia="Times New Roman" w:hAnsi="Arial" w:cs="Arial"/>
+                <w:color w:val="000000"/>
+                <w:sz w:val="20"/>
+                <w:szCs w:val="20"/>
+                <w:lang w:eastAsia="fr-CH"/>
+              </w:rPr>
+              <w:t xml:space="preserve"> peut supprimer un gare du jeu</w:t>
             </w:r>
           </w:p>
         </w:tc>
@@ -14027,6 +14627,7 @@
                 <w:lang w:eastAsia="fr-CH"/>
               </w:rPr>
             </w:pPr>
+            <w:proofErr w:type="gramStart"/>
             <w:r>
               <w:rPr>
                 <w:rFonts w:ascii="Arial" w:eastAsia="Times New Roman" w:hAnsi="Arial" w:cs="Arial"/>
@@ -14035,7 +14636,18 @@
                 <w:szCs w:val="20"/>
                 <w:lang w:eastAsia="fr-CH"/>
               </w:rPr>
-              <w:t>l'administrateur donne des ressources à un joueur ou à une gare</w:t>
+              <w:t>l'administrateur</w:t>
+            </w:r>
+            <w:proofErr w:type="gramEnd"/>
+            <w:r>
+              <w:rPr>
+                <w:rFonts w:ascii="Arial" w:eastAsia="Times New Roman" w:hAnsi="Arial" w:cs="Arial"/>
+                <w:color w:val="000000"/>
+                <w:sz w:val="20"/>
+                <w:szCs w:val="20"/>
+                <w:lang w:eastAsia="fr-CH"/>
+              </w:rPr>
+              <w:t xml:space="preserve"> donne des ressources à un joueur ou à une gare</w:t>
             </w:r>
           </w:p>
         </w:tc>
@@ -14182,7 +14794,29 @@
                 <w:szCs w:val="20"/>
                 <w:lang w:eastAsia="fr-CH"/>
               </w:rPr>
-              <w:t>L'administrateur peut bannir un  joueur du jeu</w:t>
+              <w:t xml:space="preserve">L'administrateur peut bannir </w:t>
+            </w:r>
+            <w:proofErr w:type="gramStart"/>
+            <w:r>
+              <w:rPr>
+                <w:rFonts w:ascii="Arial" w:eastAsia="Times New Roman" w:hAnsi="Arial" w:cs="Arial"/>
+                <w:color w:val="000000"/>
+                <w:sz w:val="20"/>
+                <w:szCs w:val="20"/>
+                <w:lang w:eastAsia="fr-CH"/>
+              </w:rPr>
+              <w:t>un  joueur</w:t>
+            </w:r>
+            <w:proofErr w:type="gramEnd"/>
+            <w:r>
+              <w:rPr>
+                <w:rFonts w:ascii="Arial" w:eastAsia="Times New Roman" w:hAnsi="Arial" w:cs="Arial"/>
+                <w:color w:val="000000"/>
+                <w:sz w:val="20"/>
+                <w:szCs w:val="20"/>
+                <w:lang w:eastAsia="fr-CH"/>
+              </w:rPr>
+              <w:t xml:space="preserve"> du jeu</w:t>
             </w:r>
           </w:p>
         </w:tc>
@@ -14599,20 +15233,46 @@
         <w:pStyle w:val="Titre3"/>
       </w:pPr>
       <w:bookmarkStart w:id="40" w:name="_Toc512852557"/>
+      <w:proofErr w:type="spellStart"/>
       <w:r>
         <w:t>Tasks</w:t>
       </w:r>
       <w:bookmarkEnd w:id="40"/>
-    </w:p>
-    <w:p>
-      <w:r>
-        <w:t>VG : Vincent G</w:t>
+      <w:proofErr w:type="spellEnd"/>
+    </w:p>
+    <w:p>
+      <w:r>
+        <w:t xml:space="preserve">VG : Vincent </w:t>
+      </w:r>
+      <w:proofErr w:type="spellStart"/>
+      <w:r>
+        <w:t>G</w:t>
       </w:r>
       <w:r>
         <w:t>u</w:t>
       </w:r>
       <w:r>
-        <w:t>idoux, KA : Kamil Amrani, AA : Adrien Allemand, LK : Loyse Krug</w:t>
+        <w:t>idoux</w:t>
+      </w:r>
+      <w:proofErr w:type="spellEnd"/>
+      <w:r>
+        <w:t xml:space="preserve">, KA : </w:t>
+      </w:r>
+      <w:proofErr w:type="spellStart"/>
+      <w:r>
+        <w:t>Kamil</w:t>
+      </w:r>
+      <w:proofErr w:type="spellEnd"/>
+      <w:r>
+        <w:t xml:space="preserve"> </w:t>
+      </w:r>
+      <w:proofErr w:type="spellStart"/>
+      <w:r>
+        <w:t>Amrani</w:t>
+      </w:r>
+      <w:proofErr w:type="spellEnd"/>
+      <w:r>
+        <w:t>, AA : Adrien Allemand, LK : Loyse Krug</w:t>
       </w:r>
     </w:p>
     <w:p>
@@ -14988,9 +15648,11 @@
       <w:pPr>
         <w:pStyle w:val="Titre4"/>
       </w:pPr>
+      <w:proofErr w:type="gramStart"/>
       <w:r>
         <w:t>Bilan personnels</w:t>
       </w:r>
+      <w:proofErr w:type="gramEnd"/>
     </w:p>
     <w:p/>
     <w:p>
@@ -15008,7 +15670,15 @@
     </w:p>
     <w:p>
       <w:r>
-        <w:t xml:space="preserve">Temps prévu: 4h pour réaliser </w:t>
+        <w:t xml:space="preserve">Temps </w:t>
+      </w:r>
+      <w:proofErr w:type="gramStart"/>
+      <w:r>
+        <w:t>prévu:</w:t>
+      </w:r>
+      <w:proofErr w:type="gramEnd"/>
+      <w:r>
+        <w:t xml:space="preserve"> 4h pour réaliser </w:t>
       </w:r>
       <w:r>
         <w:t>le protocole</w:t>
@@ -15033,16 +15703,40 @@
           <w:b/>
         </w:rPr>
       </w:pPr>
+      <w:proofErr w:type="spellStart"/>
       <w:r>
         <w:rPr>
           <w:b/>
         </w:rPr>
-        <w:t>Kamil Amrani</w:t>
-      </w:r>
-    </w:p>
-    <w:p>
-      <w:r>
-        <w:t>Temps prévu: 4h pour r</w:t>
+        <w:t>Kamil</w:t>
+      </w:r>
+      <w:proofErr w:type="spellEnd"/>
+      <w:r>
+        <w:rPr>
+          <w:b/>
+        </w:rPr>
+        <w:t xml:space="preserve"> </w:t>
+      </w:r>
+      <w:proofErr w:type="spellStart"/>
+      <w:r>
+        <w:rPr>
+          <w:b/>
+        </w:rPr>
+        <w:t>Amrani</w:t>
+      </w:r>
+      <w:proofErr w:type="spellEnd"/>
+    </w:p>
+    <w:p>
+      <w:r>
+        <w:t xml:space="preserve">Temps </w:t>
+      </w:r>
+      <w:proofErr w:type="gramStart"/>
+      <w:r>
+        <w:t>prévu:</w:t>
+      </w:r>
+      <w:proofErr w:type="gramEnd"/>
+      <w:r>
+        <w:t xml:space="preserve"> 4h pour r</w:t>
       </w:r>
       <w:r>
         <w:t>éaliser l’implémentation du serveur</w:t>
@@ -15067,7 +15761,15 @@
         <w:t>u</w:t>
       </w:r>
       <w:r>
-        <w:t>coup de debug à la fin du sprint</w:t>
+        <w:t xml:space="preserve">coup de </w:t>
+      </w:r>
+      <w:proofErr w:type="spellStart"/>
+      <w:r>
+        <w:t>debug</w:t>
+      </w:r>
+      <w:proofErr w:type="spellEnd"/>
+      <w:r>
+        <w:t xml:space="preserve"> à la fin du sprint</w:t>
       </w:r>
     </w:p>
     <w:p>
@@ -15083,8 +15785,16 @@
         <w:rPr>
           <w:b/>
         </w:rPr>
-        <w:t>Vincent Guidoux</w:t>
-      </w:r>
+        <w:t xml:space="preserve">Vincent </w:t>
+      </w:r>
+      <w:proofErr w:type="spellStart"/>
+      <w:r>
+        <w:rPr>
+          <w:b/>
+        </w:rPr>
+        <w:t>Guidoux</w:t>
+      </w:r>
+      <w:proofErr w:type="spellEnd"/>
       <w:r>
         <w:rPr>
           <w:b/>
@@ -15094,7 +15804,15 @@
     </w:p>
     <w:p>
       <w:r>
-        <w:t>Temps prévu: 4h pour réaliser l</w:t>
+        <w:t xml:space="preserve">Temps </w:t>
+      </w:r>
+      <w:proofErr w:type="gramStart"/>
+      <w:r>
+        <w:t>prévu:</w:t>
+      </w:r>
+      <w:proofErr w:type="gramEnd"/>
+      <w:r>
+        <w:t xml:space="preserve"> 4h pour réaliser l</w:t>
       </w:r>
       <w:r>
         <w:t>’implémentation du client -  0.5</w:t>
@@ -15108,7 +15826,15 @@
         <w:t>Temps réalisé :</w:t>
       </w:r>
       <w:r>
-        <w:t xml:space="preserve"> envrion 2h</w:t>
+        <w:t xml:space="preserve"> </w:t>
+      </w:r>
+      <w:proofErr w:type="spellStart"/>
+      <w:r>
+        <w:t>envrion</w:t>
+      </w:r>
+      <w:proofErr w:type="spellEnd"/>
+      <w:r>
+        <w:t xml:space="preserve"> 2h</w:t>
       </w:r>
     </w:p>
     <w:p>
@@ -15116,7 +15842,15 @@
         <w:t xml:space="preserve">Commentaire : </w:t>
       </w:r>
       <w:r>
-        <w:t>Merci à Kamil pour l’aide</w:t>
+        <w:t xml:space="preserve">Merci à </w:t>
+      </w:r>
+      <w:proofErr w:type="spellStart"/>
+      <w:r>
+        <w:t>Kamil</w:t>
+      </w:r>
+      <w:proofErr w:type="spellEnd"/>
+      <w:r>
+        <w:t xml:space="preserve"> pour l’aide</w:t>
       </w:r>
     </w:p>
     <w:p/>
@@ -15135,7 +15869,15 @@
     </w:p>
     <w:p>
       <w:r>
-        <w:t xml:space="preserve">Temps prévu: </w:t>
+        <w:t xml:space="preserve">Temps </w:t>
+      </w:r>
+      <w:proofErr w:type="gramStart"/>
+      <w:r>
+        <w:t>prévu:</w:t>
+      </w:r>
+      <w:proofErr w:type="gramEnd"/>
+      <w:r>
+        <w:t xml:space="preserve"> </w:t>
       </w:r>
       <w:r>
         <w:t>3</w:t>
@@ -15210,13 +15952,39 @@
       <w:pPr>
         <w:pStyle w:val="Titre3"/>
       </w:pPr>
+      <w:proofErr w:type="spellStart"/>
       <w:r>
         <w:t>Tasks</w:t>
       </w:r>
-    </w:p>
-    <w:p>
-      <w:r>
-        <w:t>VG : Vincent Guidoux, KA : Kamil Amrani, AA : Adrien Allemand, LK : Loyse Krug</w:t>
+      <w:proofErr w:type="spellEnd"/>
+    </w:p>
+    <w:p>
+      <w:r>
+        <w:t xml:space="preserve">VG : Vincent </w:t>
+      </w:r>
+      <w:proofErr w:type="spellStart"/>
+      <w:r>
+        <w:t>Guidoux</w:t>
+      </w:r>
+      <w:proofErr w:type="spellEnd"/>
+      <w:r>
+        <w:t xml:space="preserve">, KA : </w:t>
+      </w:r>
+      <w:proofErr w:type="spellStart"/>
+      <w:r>
+        <w:t>Kamil</w:t>
+      </w:r>
+      <w:proofErr w:type="spellEnd"/>
+      <w:r>
+        <w:t xml:space="preserve"> </w:t>
+      </w:r>
+      <w:proofErr w:type="spellStart"/>
+      <w:r>
+        <w:t>Amrani</w:t>
+      </w:r>
+      <w:proofErr w:type="spellEnd"/>
+      <w:r>
+        <w:t>, AA : Adrien Allemand, LK : Loyse Krug</w:t>
       </w:r>
     </w:p>
     <w:p>
@@ -15377,7 +16145,15 @@
     </w:p>
     <w:p>
       <w:r>
-        <w:t>Interagir avec ke serveur via une interface graphique :</w:t>
+        <w:t xml:space="preserve">Interagir avec </w:t>
+      </w:r>
+      <w:proofErr w:type="spellStart"/>
+      <w:r>
+        <w:t>ke</w:t>
+      </w:r>
+      <w:proofErr w:type="spellEnd"/>
+      <w:r>
+        <w:t xml:space="preserve"> serveur via une interface graphique :</w:t>
       </w:r>
     </w:p>
     <w:p>
@@ -15856,9 +16632,11 @@
       <w:pPr>
         <w:pStyle w:val="Titre4"/>
       </w:pPr>
+      <w:proofErr w:type="gramStart"/>
       <w:r>
         <w:t>Bilan personnels</w:t>
       </w:r>
+      <w:proofErr w:type="gramEnd"/>
     </w:p>
     <w:p/>
     <w:p>
@@ -15876,10 +16654,26 @@
     </w:p>
     <w:p>
       <w:r>
-        <w:t>Temps prévu: 3h</w:t>
-      </w:r>
-      <w:r>
-        <w:t xml:space="preserve"> pour la gui du login et du sign up</w:t>
+        <w:t xml:space="preserve">Temps </w:t>
+      </w:r>
+      <w:proofErr w:type="gramStart"/>
+      <w:r>
+        <w:t>prévu:</w:t>
+      </w:r>
+      <w:proofErr w:type="gramEnd"/>
+      <w:r>
+        <w:t xml:space="preserve"> 3h</w:t>
+      </w:r>
+      <w:r>
+        <w:t xml:space="preserve"> pour la gui du login et du </w:t>
+      </w:r>
+      <w:proofErr w:type="spellStart"/>
+      <w:r>
+        <w:t>sign</w:t>
+      </w:r>
+      <w:proofErr w:type="spellEnd"/>
+      <w:r>
+        <w:t xml:space="preserve"> up</w:t>
       </w:r>
     </w:p>
     <w:p>
@@ -15898,16 +16692,40 @@
           <w:b/>
         </w:rPr>
       </w:pPr>
+      <w:proofErr w:type="spellStart"/>
       <w:r>
         <w:rPr>
           <w:b/>
         </w:rPr>
-        <w:t>Kamil Amrani</w:t>
-      </w:r>
-    </w:p>
-    <w:p>
-      <w:r>
-        <w:t xml:space="preserve">Temps prévu: </w:t>
+        <w:t>Kamil</w:t>
+      </w:r>
+      <w:proofErr w:type="spellEnd"/>
+      <w:r>
+        <w:rPr>
+          <w:b/>
+        </w:rPr>
+        <w:t xml:space="preserve"> </w:t>
+      </w:r>
+      <w:proofErr w:type="spellStart"/>
+      <w:r>
+        <w:rPr>
+          <w:b/>
+        </w:rPr>
+        <w:t>Amrani</w:t>
+      </w:r>
+      <w:proofErr w:type="spellEnd"/>
+    </w:p>
+    <w:p>
+      <w:r>
+        <w:t xml:space="preserve">Temps </w:t>
+      </w:r>
+      <w:proofErr w:type="gramStart"/>
+      <w:r>
+        <w:t>prévu:</w:t>
+      </w:r>
+      <w:proofErr w:type="gramEnd"/>
+      <w:r>
+        <w:t xml:space="preserve"> </w:t>
       </w:r>
       <w:r>
         <w:t>3h</w:t>
@@ -15939,8 +16757,16 @@
         <w:rPr>
           <w:b/>
         </w:rPr>
-        <w:t>Vincent Guidoux</w:t>
-      </w:r>
+        <w:t xml:space="preserve">Vincent </w:t>
+      </w:r>
+      <w:proofErr w:type="spellStart"/>
+      <w:r>
+        <w:rPr>
+          <w:b/>
+        </w:rPr>
+        <w:t>Guidoux</w:t>
+      </w:r>
+      <w:proofErr w:type="spellEnd"/>
       <w:r>
         <w:rPr>
           <w:b/>
@@ -15950,8 +16776,13 @@
     </w:p>
     <w:p>
       <w:r>
-        <w:t>Temps prévu:</w:t>
-      </w:r>
+        <w:t xml:space="preserve">Temps </w:t>
+      </w:r>
+      <w:proofErr w:type="gramStart"/>
+      <w:r>
+        <w:t>prévu:</w:t>
+      </w:r>
+      <w:proofErr w:type="gramEnd"/>
       <w:r>
         <w:t>3h</w:t>
       </w:r>
@@ -15961,7 +16792,15 @@
     </w:p>
     <w:p>
       <w:r>
-        <w:t>Temps réalisé : envrion 3h</w:t>
+        <w:t xml:space="preserve">Temps réalisé : </w:t>
+      </w:r>
+      <w:proofErr w:type="spellStart"/>
+      <w:r>
+        <w:t>envrion</w:t>
+      </w:r>
+      <w:proofErr w:type="spellEnd"/>
+      <w:r>
+        <w:t xml:space="preserve"> 3h</w:t>
       </w:r>
     </w:p>
     <w:p>
@@ -15985,7 +16824,15 @@
     </w:p>
     <w:p>
       <w:r>
-        <w:t xml:space="preserve">Temps prévu: </w:t>
+        <w:t xml:space="preserve">Temps </w:t>
+      </w:r>
+      <w:proofErr w:type="gramStart"/>
+      <w:r>
+        <w:t>prévu:</w:t>
+      </w:r>
+      <w:proofErr w:type="gramEnd"/>
+      <w:r>
+        <w:t xml:space="preserve"> </w:t>
       </w:r>
       <w:r>
         <w:t>3</w:t>
@@ -16055,13 +16902,39 @@
       <w:pPr>
         <w:pStyle w:val="Titre3"/>
       </w:pPr>
+      <w:proofErr w:type="spellStart"/>
       <w:r>
         <w:t>Tasks</w:t>
       </w:r>
-    </w:p>
-    <w:p>
-      <w:r>
-        <w:t>VG : Vincent Guidoux, KA : Kamil Amrani, AA : Adrien Allemand, LK : Loyse Krug</w:t>
+      <w:proofErr w:type="spellEnd"/>
+    </w:p>
+    <w:p>
+      <w:r>
+        <w:t xml:space="preserve">VG : Vincent </w:t>
+      </w:r>
+      <w:proofErr w:type="spellStart"/>
+      <w:r>
+        <w:t>Guidoux</w:t>
+      </w:r>
+      <w:proofErr w:type="spellEnd"/>
+      <w:r>
+        <w:t xml:space="preserve">, KA : </w:t>
+      </w:r>
+      <w:proofErr w:type="spellStart"/>
+      <w:r>
+        <w:t>Kamil</w:t>
+      </w:r>
+      <w:proofErr w:type="spellEnd"/>
+      <w:r>
+        <w:t xml:space="preserve"> </w:t>
+      </w:r>
+      <w:proofErr w:type="spellStart"/>
+      <w:r>
+        <w:t>Amrani</w:t>
+      </w:r>
+      <w:proofErr w:type="spellEnd"/>
+      <w:r>
+        <w:t>, AA : Adrien Allemand, LK : Loyse Krug</w:t>
       </w:r>
     </w:p>
     <w:p>
@@ -16424,9 +17297,11 @@
             <w:tcW w:w="1059" w:type="dxa"/>
           </w:tcPr>
           <w:p>
+            <w:proofErr w:type="spellStart"/>
             <w:r>
               <w:t>Kamil</w:t>
             </w:r>
+            <w:proofErr w:type="spellEnd"/>
           </w:p>
         </w:tc>
         <w:tc>
@@ -16644,9 +17519,11 @@
             <w:tcW w:w="1059" w:type="dxa"/>
           </w:tcPr>
           <w:p>
+            <w:proofErr w:type="spellStart"/>
             <w:r>
               <w:t>Kamil</w:t>
             </w:r>
+            <w:proofErr w:type="spellEnd"/>
           </w:p>
         </w:tc>
         <w:tc>
@@ -16688,9 +17565,11 @@
             <w:tcW w:w="1059" w:type="dxa"/>
           </w:tcPr>
           <w:p>
+            <w:proofErr w:type="spellStart"/>
             <w:r>
               <w:t>Kamil</w:t>
             </w:r>
+            <w:proofErr w:type="spellEnd"/>
           </w:p>
         </w:tc>
         <w:tc>
@@ -17051,8 +17930,21 @@
       </w:r>
     </w:p>
     <w:p>
-      <w:r>
-        <w:t>pouvoir crafter des ressources, pour en créer de nouvelles</w:t>
+      <w:proofErr w:type="gramStart"/>
+      <w:r>
+        <w:t>pouvoir</w:t>
+      </w:r>
+      <w:proofErr w:type="gramEnd"/>
+      <w:r>
+        <w:t xml:space="preserve"> </w:t>
+      </w:r>
+      <w:proofErr w:type="spellStart"/>
+      <w:r>
+        <w:t>crafter</w:t>
+      </w:r>
+      <w:proofErr w:type="spellEnd"/>
+      <w:r>
+        <w:t xml:space="preserve"> des ressources, pour en créer de nouvelles</w:t>
       </w:r>
     </w:p>
     <w:p>
@@ -17203,7 +18095,15 @@
     <w:p/>
     <w:p>
       <w:r>
-        <w:t xml:space="preserve">Cette étape nous a permis de mettre en place les fondations de notre petite maison que sera le logiciel final, mettre d’accord tout le monde sur le fil rouge principal et surtout, effacer le mirage que nous avions en tête pour la fin du projet par une image plus claire mais qui va sûrement changer en cours de route. Les rôles se forment gentiment dans le groupe, nous nous connaissions déjà alors la moitié du travail de collaboration est déjà fait. Nous avons fait cette étape assez efficacement en utilisant les techniques agiles vues en cours. Tout c’est bien déroulé et dans un temps raisonnable.  </w:t>
+        <w:t xml:space="preserve">Cette étape nous a permis de mettre en place les fondations de notre petite maison que sera le logiciel final, mettre d’accord tout le monde sur le fil rouge principal et surtout, effacer le mirage que nous avions en tête pour la fin du projet par une image plus claire mais qui va sûrement changer en cours de route. Les rôles se forment gentiment dans le groupe, nous nous connaissions déjà alors la moitié du travail de collaboration est déjà fait. Nous avons fait cette étape assez efficacement en utilisant les techniques agiles vues en cours. Tout </w:t>
+      </w:r>
+      <w:proofErr w:type="gramStart"/>
+      <w:r>
+        <w:t>c’est</w:t>
+      </w:r>
+      <w:proofErr w:type="gramEnd"/>
+      <w:r>
+        <w:t xml:space="preserve"> bien déroulé et dans un temps raisonnable.  </w:t>
       </w:r>
     </w:p>
     <w:p/>
@@ -17253,7 +18153,6 @@
         <w:docPartUnique/>
       </w:docPartObj>
     </w:sdtPr>
-    <w:sdtEndPr/>
     <w:sdtContent>
       <w:p>
         <w:pPr>
@@ -17329,7 +18228,31 @@
     </w:r>
     <w:r>
       <w:tab/>
-      <w:t>Allemand Adrien, Amrani Kamil, Guidoux Vincent, Krug Loyse</w:t>
+      <w:t xml:space="preserve">Allemand Adrien, </w:t>
+    </w:r>
+    <w:proofErr w:type="spellStart"/>
+    <w:r>
+      <w:t>Amrani</w:t>
+    </w:r>
+    <w:proofErr w:type="spellEnd"/>
+    <w:r>
+      <w:t xml:space="preserve"> </w:t>
+    </w:r>
+    <w:proofErr w:type="spellStart"/>
+    <w:r>
+      <w:t>Kamil</w:t>
+    </w:r>
+    <w:proofErr w:type="spellEnd"/>
+    <w:r>
+      <w:t xml:space="preserve">, </w:t>
+    </w:r>
+    <w:proofErr w:type="spellStart"/>
+    <w:r>
+      <w:t>Guidoux</w:t>
+    </w:r>
+    <w:proofErr w:type="spellEnd"/>
+    <w:r>
+      <w:t xml:space="preserve"> Vincent, Krug Loyse</w:t>
     </w:r>
   </w:p>
 </w:hdr>
@@ -18954,7 +19877,7 @@
 </file>
 
 <file path=customXml/itemProps1.xml><?xml version="1.0" encoding="utf-8"?>
-<ds:datastoreItem xmlns:ds="http://schemas.openxmlformats.org/officeDocument/2006/customXml" ds:itemID="{BB0BF5D5-EDF4-422F-BE42-D8E7ECAC0AE1}">
+<ds:datastoreItem xmlns:ds="http://schemas.openxmlformats.org/officeDocument/2006/customXml" ds:itemID="{AC76643C-43D4-441C-8823-61FB28BE3592}">
   <ds:schemaRefs>
     <ds:schemaRef ds:uri="http://schemas.openxmlformats.org/officeDocument/2006/bibliography"/>
   </ds:schemaRefs>

</xml_diff>